<commit_message>
working on gymnastics updates
</commit_message>
<xml_diff>
--- a/vgjohn/gymnastics_module/Module/gymnastics_worksheet_SOLUTIONS.docx
+++ b/vgjohn/gymnastics_module/Module/gymnastics_worksheet_SOLUTIONS.docx
@@ -1384,16 +1384,7 @@
               <w:sz w:val="20"/>
               <w:szCs w:val="20"/>
             </w:rPr>
-            <m:t>=49.51</m:t>
-          </m:r>
-          <m:r>
-            <w:rPr>
-              <w:rFonts w:ascii="Cambria Math" w:eastAsiaTheme="minorEastAsia" w:hAnsi="Cambria Math" w:cstheme="minorHAnsi"/>
-              <w:color w:val="FF0000"/>
-              <w:sz w:val="20"/>
-              <w:szCs w:val="20"/>
-            </w:rPr>
-            <m:t>1</m:t>
+            <m:t>=49.511</m:t>
           </m:r>
         </m:oMath>
       </m:oMathPara>
@@ -2519,61 +2510,7 @@
           <w:sz w:val="20"/>
           <w:szCs w:val="20"/>
         </w:rPr>
-        <w:t xml:space="preserve">We can say with 95% confidence that the average beam score for teams that placed </w:t>
-      </w:r>
-      <w:r>
-        <w:rPr>
-          <w:rFonts w:asciiTheme="minorHAnsi" w:hAnsiTheme="minorHAnsi" w:cstheme="minorHAnsi"/>
-          <w:color w:val="FF0000"/>
-          <w:sz w:val="20"/>
-          <w:szCs w:val="20"/>
-        </w:rPr>
-        <w:t>fourth</w:t>
-      </w:r>
-      <w:r>
-        <w:rPr>
-          <w:rFonts w:asciiTheme="minorHAnsi" w:hAnsiTheme="minorHAnsi" w:cstheme="minorHAnsi"/>
-          <w:color w:val="FF0000"/>
-          <w:sz w:val="20"/>
-          <w:szCs w:val="20"/>
-        </w:rPr>
-        <w:t xml:space="preserve"> in the NCAA Women’s Gymnastics National Championship is between 49</w:t>
-      </w:r>
-      <w:r>
-        <w:rPr>
-          <w:rFonts w:asciiTheme="minorHAnsi" w:hAnsiTheme="minorHAnsi" w:cstheme="minorHAnsi"/>
-          <w:color w:val="FF0000"/>
-          <w:sz w:val="20"/>
-          <w:szCs w:val="20"/>
-        </w:rPr>
-        <w:t>.075</w:t>
-      </w:r>
-      <w:r>
-        <w:rPr>
-          <w:rFonts w:asciiTheme="minorHAnsi" w:hAnsiTheme="minorHAnsi" w:cstheme="minorHAnsi"/>
-          <w:color w:val="FF0000"/>
-          <w:sz w:val="20"/>
-          <w:szCs w:val="20"/>
-        </w:rPr>
-        <w:t xml:space="preserve"> and 49.</w:t>
-      </w:r>
-      <w:r>
-        <w:rPr>
-          <w:rFonts w:asciiTheme="minorHAnsi" w:hAnsiTheme="minorHAnsi" w:cstheme="minorHAnsi"/>
-          <w:color w:val="FF0000"/>
-          <w:sz w:val="20"/>
-          <w:szCs w:val="20"/>
-        </w:rPr>
-        <w:t>266</w:t>
-      </w:r>
-      <w:r>
-        <w:rPr>
-          <w:rFonts w:asciiTheme="minorHAnsi" w:hAnsiTheme="minorHAnsi" w:cstheme="minorHAnsi"/>
-          <w:color w:val="FF0000"/>
-          <w:sz w:val="20"/>
-          <w:szCs w:val="20"/>
-        </w:rPr>
-        <w:t xml:space="preserve">. </w:t>
+        <w:t xml:space="preserve">We can say with 95% confidence that the average beam score for teams that placed fourth in the NCAA Women’s Gymnastics National Championship is between 49.075 and 49.266. </w:t>
       </w:r>
     </w:p>
     <w:p>

</xml_diff>